<commit_message>
support hyperlinks in footers too
</commit_message>
<xml_diff>
--- a/examples/Multipart Template/footer.docx
+++ b/examples/Multipart Template/footer.docx
@@ -52,6 +52,23 @@
         <w:t xml:space="preserve"> {%=companyAddress%}</w:t>
       </w:r>
     </w:p>
+    <w:p>
+      <w:pPr>
+        <w:pStyle w:val="Normal"/>
+        <w:jc w:val="center"/>
+        <w:rPr/>
+      </w:pPr>
+      <w:hyperlink r:id="rId2">
+        <w:r>
+          <w:rPr>
+            <w:rStyle w:val="InternetLink"/>
+            <w:sz w:val="20"/>
+            <w:szCs w:val="20"/>
+          </w:rPr>
+          <w:t>ACME Corporation</w:t>
+        </w:r>
+      </w:hyperlink>
+    </w:p>
     <w:sectPr>
       <w:type w:val="nextPage"/>
       <w:pgSz w:w="12240" w:h="15840"/>
@@ -59,6 +76,7 @@
       <w:pgNumType w:fmt="decimal"/>
       <w:formProt w:val="false"/>
       <w:textDirection w:val="lrTb"/>
+      <w:docGrid w:type="default" w:linePitch="100" w:charSpace="0"/>
     </w:sectPr>
   </w:body>
 </w:document>
@@ -71,15 +89,12 @@
       <w:rPr>
         <w:rFonts w:ascii="Liberation Serif" w:hAnsi="Liberation Serif" w:eastAsia="Noto Serif CJK SC" w:cs="Lohit Devanagari"/>
         <w:kern w:val="2"/>
-        <w:sz w:val="24"/>
         <w:szCs w:val="24"/>
         <w:lang w:val="en-US" w:eastAsia="zh-CN" w:bidi="hi-IN"/>
       </w:rPr>
     </w:rPrDefault>
     <w:pPrDefault>
-      <w:pPr>
-        <w:widowControl/>
-      </w:pPr>
+      <w:pPr/>
     </w:pPrDefault>
   </w:docDefaults>
   <w:style w:type="paragraph" w:styleId="Normal">
@@ -87,6 +102,8 @@
     <w:qFormat/>
     <w:pPr>
       <w:widowControl/>
+      <w:bidi w:val="0"/>
+      <w:jc w:val="left"/>
     </w:pPr>
     <w:rPr>
       <w:rFonts w:ascii="Liberation Serif" w:hAnsi="Liberation Serif" w:eastAsia="Noto Serif CJK SC" w:cs="Lohit Devanagari"/>
@@ -95,6 +112,14 @@
       <w:sz w:val="24"/>
       <w:szCs w:val="24"/>
       <w:lang w:val="en-US" w:eastAsia="zh-CN" w:bidi="hi-IN"/>
+    </w:rPr>
+  </w:style>
+  <w:style w:type="character" w:styleId="InternetLink">
+    <w:name w:val="Internet Link"/>
+    <w:rPr>
+      <w:color w:val="000080"/>
+      <w:u w:val="single"/>
+      <w:lang w:val="zxx" w:eastAsia="zxx" w:bidi="zxx"/>
     </w:rPr>
   </w:style>
   <w:style w:type="paragraph" w:styleId="Heading">

</xml_diff>